<commit_message>
fix dac ta chuc nang
</commit_message>
<xml_diff>
--- a/Báo cáo/Bản đặc tả chức năng.docx
+++ b/Báo cáo/Bản đặc tả chức năng.docx
@@ -4744,1248 +4744,6 @@
           <w:szCs w:val="28"/>
         </w:rPr>
         <w:t xml:space="preserve">. </w:t>
-      </w:r>
-    </w:p>
-    <w:p>
-      <w:pPr>
-        <w:rPr>
-          <w:rFonts w:ascii="Times New Roman" w:hAnsi="Times New Roman" w:cs="Times New Roman"/>
-          <w:sz w:val="28"/>
-          <w:szCs w:val="28"/>
-        </w:rPr>
-      </w:pPr>
-    </w:p>
-    <w:p>
-      <w:pPr>
-        <w:rPr>
-          <w:rFonts w:ascii="Times New Roman" w:hAnsi="Times New Roman" w:cs="Times New Roman"/>
-          <w:sz w:val="28"/>
-          <w:szCs w:val="28"/>
-        </w:rPr>
-      </w:pPr>
-      <w:proofErr w:type="spellStart"/>
-      <w:r>
-        <w:rPr>
-          <w:rFonts w:ascii="Times New Roman" w:hAnsi="Times New Roman" w:cs="Times New Roman"/>
-          <w:sz w:val="28"/>
-          <w:szCs w:val="28"/>
-        </w:rPr>
-        <w:t>Bản</w:t>
-      </w:r>
-      <w:proofErr w:type="spellEnd"/>
-      <w:r>
-        <w:rPr>
-          <w:rFonts w:ascii="Times New Roman" w:hAnsi="Times New Roman" w:cs="Times New Roman"/>
-          <w:sz w:val="28"/>
-          <w:szCs w:val="28"/>
-        </w:rPr>
-        <w:t xml:space="preserve"> </w:t>
-      </w:r>
-      <w:proofErr w:type="spellStart"/>
-      <w:r>
-        <w:rPr>
-          <w:rFonts w:ascii="Times New Roman" w:hAnsi="Times New Roman" w:cs="Times New Roman"/>
-          <w:sz w:val="28"/>
-          <w:szCs w:val="28"/>
-        </w:rPr>
-        <w:t>đặc</w:t>
-      </w:r>
-      <w:proofErr w:type="spellEnd"/>
-      <w:r>
-        <w:rPr>
-          <w:rFonts w:ascii="Times New Roman" w:hAnsi="Times New Roman" w:cs="Times New Roman"/>
-          <w:sz w:val="28"/>
-          <w:szCs w:val="28"/>
-        </w:rPr>
-        <w:t xml:space="preserve"> </w:t>
-      </w:r>
-      <w:proofErr w:type="spellStart"/>
-      <w:r>
-        <w:rPr>
-          <w:rFonts w:ascii="Times New Roman" w:hAnsi="Times New Roman" w:cs="Times New Roman"/>
-          <w:sz w:val="28"/>
-          <w:szCs w:val="28"/>
-        </w:rPr>
-        <w:t>tả</w:t>
-      </w:r>
-      <w:proofErr w:type="spellEnd"/>
-      <w:r>
-        <w:rPr>
-          <w:rFonts w:ascii="Times New Roman" w:hAnsi="Times New Roman" w:cs="Times New Roman"/>
-          <w:sz w:val="28"/>
-          <w:szCs w:val="28"/>
-        </w:rPr>
-        <w:t xml:space="preserve"> </w:t>
-      </w:r>
-      <w:proofErr w:type="spellStart"/>
-      <w:r>
-        <w:rPr>
-          <w:rFonts w:ascii="Times New Roman" w:hAnsi="Times New Roman" w:cs="Times New Roman"/>
-          <w:sz w:val="28"/>
-          <w:szCs w:val="28"/>
-        </w:rPr>
-        <w:t>này</w:t>
-      </w:r>
-      <w:proofErr w:type="spellEnd"/>
-      <w:r>
-        <w:rPr>
-          <w:rFonts w:ascii="Times New Roman" w:hAnsi="Times New Roman" w:cs="Times New Roman"/>
-          <w:sz w:val="28"/>
-          <w:szCs w:val="28"/>
-        </w:rPr>
-        <w:t xml:space="preserve"> </w:t>
-      </w:r>
-      <w:proofErr w:type="spellStart"/>
-      <w:r>
-        <w:rPr>
-          <w:rFonts w:ascii="Times New Roman" w:hAnsi="Times New Roman" w:cs="Times New Roman"/>
-          <w:sz w:val="28"/>
-          <w:szCs w:val="28"/>
-        </w:rPr>
-        <w:t>cung</w:t>
-      </w:r>
-      <w:proofErr w:type="spellEnd"/>
-      <w:r>
-        <w:rPr>
-          <w:rFonts w:ascii="Times New Roman" w:hAnsi="Times New Roman" w:cs="Times New Roman"/>
-          <w:sz w:val="28"/>
-          <w:szCs w:val="28"/>
-        </w:rPr>
-        <w:t xml:space="preserve"> </w:t>
-      </w:r>
-      <w:proofErr w:type="spellStart"/>
-      <w:r>
-        <w:rPr>
-          <w:rFonts w:ascii="Times New Roman" w:hAnsi="Times New Roman" w:cs="Times New Roman"/>
-          <w:sz w:val="28"/>
-          <w:szCs w:val="28"/>
-        </w:rPr>
-        <w:t>cấp</w:t>
-      </w:r>
-      <w:proofErr w:type="spellEnd"/>
-      <w:r>
-        <w:rPr>
-          <w:rFonts w:ascii="Times New Roman" w:hAnsi="Times New Roman" w:cs="Times New Roman"/>
-          <w:sz w:val="28"/>
-          <w:szCs w:val="28"/>
-        </w:rPr>
-        <w:t xml:space="preserve"> </w:t>
-      </w:r>
-      <w:proofErr w:type="spellStart"/>
-      <w:r>
-        <w:rPr>
-          <w:rFonts w:ascii="Times New Roman" w:hAnsi="Times New Roman" w:cs="Times New Roman"/>
-          <w:sz w:val="28"/>
-          <w:szCs w:val="28"/>
-        </w:rPr>
-        <w:t>các</w:t>
-      </w:r>
-      <w:proofErr w:type="spellEnd"/>
-      <w:r>
-        <w:rPr>
-          <w:rFonts w:ascii="Times New Roman" w:hAnsi="Times New Roman" w:cs="Times New Roman"/>
-          <w:sz w:val="28"/>
-          <w:szCs w:val="28"/>
-        </w:rPr>
-        <w:t xml:space="preserve"> </w:t>
-      </w:r>
-      <w:proofErr w:type="spellStart"/>
-      <w:r>
-        <w:rPr>
-          <w:rFonts w:ascii="Times New Roman" w:hAnsi="Times New Roman" w:cs="Times New Roman"/>
-          <w:sz w:val="28"/>
-          <w:szCs w:val="28"/>
-        </w:rPr>
-        <w:t>chức</w:t>
-      </w:r>
-      <w:proofErr w:type="spellEnd"/>
-      <w:r>
-        <w:rPr>
-          <w:rFonts w:ascii="Times New Roman" w:hAnsi="Times New Roman" w:cs="Times New Roman"/>
-          <w:sz w:val="28"/>
-          <w:szCs w:val="28"/>
-        </w:rPr>
-        <w:t xml:space="preserve"> </w:t>
-      </w:r>
-      <w:proofErr w:type="spellStart"/>
-      <w:r>
-        <w:rPr>
-          <w:rFonts w:ascii="Times New Roman" w:hAnsi="Times New Roman" w:cs="Times New Roman"/>
-          <w:sz w:val="28"/>
-          <w:szCs w:val="28"/>
-        </w:rPr>
-        <w:t>năng</w:t>
-      </w:r>
-      <w:proofErr w:type="spellEnd"/>
-      <w:r>
-        <w:rPr>
-          <w:rFonts w:ascii="Times New Roman" w:hAnsi="Times New Roman" w:cs="Times New Roman"/>
-          <w:sz w:val="28"/>
-          <w:szCs w:val="28"/>
-        </w:rPr>
-        <w:t xml:space="preserve"> </w:t>
-      </w:r>
-      <w:proofErr w:type="spellStart"/>
-      <w:r>
-        <w:rPr>
-          <w:rFonts w:ascii="Times New Roman" w:hAnsi="Times New Roman" w:cs="Times New Roman"/>
-          <w:sz w:val="28"/>
-          <w:szCs w:val="28"/>
-        </w:rPr>
-        <w:t>cơ</w:t>
-      </w:r>
-      <w:proofErr w:type="spellEnd"/>
-      <w:r>
-        <w:rPr>
-          <w:rFonts w:ascii="Times New Roman" w:hAnsi="Times New Roman" w:cs="Times New Roman"/>
-          <w:sz w:val="28"/>
-          <w:szCs w:val="28"/>
-        </w:rPr>
-        <w:t xml:space="preserve"> </w:t>
-      </w:r>
-      <w:proofErr w:type="spellStart"/>
-      <w:r>
-        <w:rPr>
-          <w:rFonts w:ascii="Times New Roman" w:hAnsi="Times New Roman" w:cs="Times New Roman"/>
-          <w:sz w:val="28"/>
-          <w:szCs w:val="28"/>
-        </w:rPr>
-        <w:t>bản</w:t>
-      </w:r>
-      <w:proofErr w:type="spellEnd"/>
-      <w:r>
-        <w:rPr>
-          <w:rFonts w:ascii="Times New Roman" w:hAnsi="Times New Roman" w:cs="Times New Roman"/>
-          <w:sz w:val="28"/>
-          <w:szCs w:val="28"/>
-        </w:rPr>
-        <w:t xml:space="preserve"> </w:t>
-      </w:r>
-      <w:proofErr w:type="spellStart"/>
-      <w:r>
-        <w:rPr>
-          <w:rFonts w:ascii="Times New Roman" w:hAnsi="Times New Roman" w:cs="Times New Roman"/>
-          <w:sz w:val="28"/>
-          <w:szCs w:val="28"/>
-        </w:rPr>
-        <w:t>cho</w:t>
-      </w:r>
-      <w:proofErr w:type="spellEnd"/>
-      <w:r>
-        <w:rPr>
-          <w:rFonts w:ascii="Times New Roman" w:hAnsi="Times New Roman" w:cs="Times New Roman"/>
-          <w:sz w:val="28"/>
-          <w:szCs w:val="28"/>
-        </w:rPr>
-        <w:t xml:space="preserve"> </w:t>
-      </w:r>
-      <w:proofErr w:type="spellStart"/>
-      <w:r>
-        <w:rPr>
-          <w:rFonts w:ascii="Times New Roman" w:hAnsi="Times New Roman" w:cs="Times New Roman"/>
-          <w:sz w:val="28"/>
-          <w:szCs w:val="28"/>
-        </w:rPr>
-        <w:t>một</w:t>
-      </w:r>
-      <w:proofErr w:type="spellEnd"/>
-      <w:r>
-        <w:rPr>
-          <w:rFonts w:ascii="Times New Roman" w:hAnsi="Times New Roman" w:cs="Times New Roman"/>
-          <w:sz w:val="28"/>
-          <w:szCs w:val="28"/>
-        </w:rPr>
-        <w:t xml:space="preserve"> website </w:t>
-      </w:r>
-      <w:proofErr w:type="spellStart"/>
-      <w:r>
-        <w:rPr>
-          <w:rFonts w:ascii="Times New Roman" w:hAnsi="Times New Roman" w:cs="Times New Roman"/>
-          <w:sz w:val="28"/>
-          <w:szCs w:val="28"/>
-        </w:rPr>
-        <w:t>bán</w:t>
-      </w:r>
-      <w:proofErr w:type="spellEnd"/>
-      <w:r>
-        <w:rPr>
-          <w:rFonts w:ascii="Times New Roman" w:hAnsi="Times New Roman" w:cs="Times New Roman"/>
-          <w:sz w:val="28"/>
-          <w:szCs w:val="28"/>
-        </w:rPr>
-        <w:t xml:space="preserve"> </w:t>
-      </w:r>
-      <w:proofErr w:type="spellStart"/>
-      <w:r>
-        <w:rPr>
-          <w:rFonts w:ascii="Times New Roman" w:hAnsi="Times New Roman" w:cs="Times New Roman"/>
-          <w:sz w:val="28"/>
-          <w:szCs w:val="28"/>
-        </w:rPr>
-        <w:t>hàng</w:t>
-      </w:r>
-      <w:proofErr w:type="spellEnd"/>
-      <w:r>
-        <w:rPr>
-          <w:rFonts w:ascii="Times New Roman" w:hAnsi="Times New Roman" w:cs="Times New Roman"/>
-          <w:sz w:val="28"/>
-          <w:szCs w:val="28"/>
-        </w:rPr>
-        <w:t xml:space="preserve">, </w:t>
-      </w:r>
-      <w:proofErr w:type="spellStart"/>
-      <w:r>
-        <w:rPr>
-          <w:rFonts w:ascii="Times New Roman" w:hAnsi="Times New Roman" w:cs="Times New Roman"/>
-          <w:sz w:val="28"/>
-          <w:szCs w:val="28"/>
-        </w:rPr>
-        <w:t>tuy</w:t>
-      </w:r>
-      <w:proofErr w:type="spellEnd"/>
-      <w:r>
-        <w:rPr>
-          <w:rFonts w:ascii="Times New Roman" w:hAnsi="Times New Roman" w:cs="Times New Roman"/>
-          <w:sz w:val="28"/>
-          <w:szCs w:val="28"/>
-        </w:rPr>
-        <w:t xml:space="preserve"> </w:t>
-      </w:r>
-      <w:proofErr w:type="spellStart"/>
-      <w:r>
-        <w:rPr>
-          <w:rFonts w:ascii="Times New Roman" w:hAnsi="Times New Roman" w:cs="Times New Roman"/>
-          <w:sz w:val="28"/>
-          <w:szCs w:val="28"/>
-        </w:rPr>
-        <w:t>nhiên</w:t>
-      </w:r>
-      <w:proofErr w:type="spellEnd"/>
-      <w:r>
-        <w:rPr>
-          <w:rFonts w:ascii="Times New Roman" w:hAnsi="Times New Roman" w:cs="Times New Roman"/>
-          <w:sz w:val="28"/>
-          <w:szCs w:val="28"/>
-        </w:rPr>
-        <w:t xml:space="preserve">, </w:t>
-      </w:r>
-      <w:proofErr w:type="spellStart"/>
-      <w:r>
-        <w:rPr>
-          <w:rFonts w:ascii="Times New Roman" w:hAnsi="Times New Roman" w:cs="Times New Roman"/>
-          <w:sz w:val="28"/>
-          <w:szCs w:val="28"/>
-        </w:rPr>
-        <w:t>để</w:t>
-      </w:r>
-      <w:proofErr w:type="spellEnd"/>
-      <w:r>
-        <w:rPr>
-          <w:rFonts w:ascii="Times New Roman" w:hAnsi="Times New Roman" w:cs="Times New Roman"/>
-          <w:sz w:val="28"/>
-          <w:szCs w:val="28"/>
-        </w:rPr>
-        <w:t xml:space="preserve"> </w:t>
-      </w:r>
-      <w:proofErr w:type="spellStart"/>
-      <w:r>
-        <w:rPr>
-          <w:rFonts w:ascii="Times New Roman" w:hAnsi="Times New Roman" w:cs="Times New Roman"/>
-          <w:sz w:val="28"/>
-          <w:szCs w:val="28"/>
-        </w:rPr>
-        <w:t>xây</w:t>
-      </w:r>
-      <w:proofErr w:type="spellEnd"/>
-      <w:r>
-        <w:rPr>
-          <w:rFonts w:ascii="Times New Roman" w:hAnsi="Times New Roman" w:cs="Times New Roman"/>
-          <w:sz w:val="28"/>
-          <w:szCs w:val="28"/>
-        </w:rPr>
-        <w:t xml:space="preserve"> </w:t>
-      </w:r>
-      <w:proofErr w:type="spellStart"/>
-      <w:r>
-        <w:rPr>
-          <w:rFonts w:ascii="Times New Roman" w:hAnsi="Times New Roman" w:cs="Times New Roman"/>
-          <w:sz w:val="28"/>
-          <w:szCs w:val="28"/>
-        </w:rPr>
-        <w:t>dựng</w:t>
-      </w:r>
-      <w:proofErr w:type="spellEnd"/>
-      <w:r>
-        <w:rPr>
-          <w:rFonts w:ascii="Times New Roman" w:hAnsi="Times New Roman" w:cs="Times New Roman"/>
-          <w:sz w:val="28"/>
-          <w:szCs w:val="28"/>
-        </w:rPr>
-        <w:t xml:space="preserve"> </w:t>
-      </w:r>
-      <w:proofErr w:type="spellStart"/>
-      <w:r>
-        <w:rPr>
-          <w:rFonts w:ascii="Times New Roman" w:hAnsi="Times New Roman" w:cs="Times New Roman"/>
-          <w:sz w:val="28"/>
-          <w:szCs w:val="28"/>
-        </w:rPr>
-        <w:t>một</w:t>
-      </w:r>
-      <w:proofErr w:type="spellEnd"/>
-      <w:r>
-        <w:rPr>
-          <w:rFonts w:ascii="Times New Roman" w:hAnsi="Times New Roman" w:cs="Times New Roman"/>
-          <w:sz w:val="28"/>
-          <w:szCs w:val="28"/>
-        </w:rPr>
-        <w:t xml:space="preserve"> website </w:t>
-      </w:r>
-      <w:proofErr w:type="spellStart"/>
-      <w:r>
-        <w:rPr>
-          <w:rFonts w:ascii="Times New Roman" w:hAnsi="Times New Roman" w:cs="Times New Roman"/>
-          <w:sz w:val="28"/>
-          <w:szCs w:val="28"/>
-        </w:rPr>
-        <w:t>bán</w:t>
-      </w:r>
-      <w:proofErr w:type="spellEnd"/>
-      <w:r>
-        <w:rPr>
-          <w:rFonts w:ascii="Times New Roman" w:hAnsi="Times New Roman" w:cs="Times New Roman"/>
-          <w:sz w:val="28"/>
-          <w:szCs w:val="28"/>
-        </w:rPr>
-        <w:t xml:space="preserve"> </w:t>
-      </w:r>
-      <w:proofErr w:type="spellStart"/>
-      <w:r>
-        <w:rPr>
-          <w:rFonts w:ascii="Times New Roman" w:hAnsi="Times New Roman" w:cs="Times New Roman"/>
-          <w:sz w:val="28"/>
-          <w:szCs w:val="28"/>
-        </w:rPr>
-        <w:t>hàng</w:t>
-      </w:r>
-      <w:proofErr w:type="spellEnd"/>
-      <w:r>
-        <w:rPr>
-          <w:rFonts w:ascii="Times New Roman" w:hAnsi="Times New Roman" w:cs="Times New Roman"/>
-          <w:sz w:val="28"/>
-          <w:szCs w:val="28"/>
-        </w:rPr>
-        <w:t xml:space="preserve"> </w:t>
-      </w:r>
-      <w:proofErr w:type="spellStart"/>
-      <w:r>
-        <w:rPr>
-          <w:rFonts w:ascii="Times New Roman" w:hAnsi="Times New Roman" w:cs="Times New Roman"/>
-          <w:sz w:val="28"/>
-          <w:szCs w:val="28"/>
-        </w:rPr>
-        <w:t>hoàn</w:t>
-      </w:r>
-      <w:proofErr w:type="spellEnd"/>
-      <w:r>
-        <w:rPr>
-          <w:rFonts w:ascii="Times New Roman" w:hAnsi="Times New Roman" w:cs="Times New Roman"/>
-          <w:sz w:val="28"/>
-          <w:szCs w:val="28"/>
-        </w:rPr>
-        <w:t xml:space="preserve"> </w:t>
-      </w:r>
-      <w:proofErr w:type="spellStart"/>
-      <w:r>
-        <w:rPr>
-          <w:rFonts w:ascii="Times New Roman" w:hAnsi="Times New Roman" w:cs="Times New Roman"/>
-          <w:sz w:val="28"/>
-          <w:szCs w:val="28"/>
-        </w:rPr>
-        <w:t>chỉnh</w:t>
-      </w:r>
-      <w:proofErr w:type="spellEnd"/>
-      <w:r>
-        <w:rPr>
-          <w:rFonts w:ascii="Times New Roman" w:hAnsi="Times New Roman" w:cs="Times New Roman"/>
-          <w:sz w:val="28"/>
-          <w:szCs w:val="28"/>
-        </w:rPr>
-        <w:t xml:space="preserve"> </w:t>
-      </w:r>
-      <w:proofErr w:type="spellStart"/>
-      <w:r>
-        <w:rPr>
-          <w:rFonts w:ascii="Times New Roman" w:hAnsi="Times New Roman" w:cs="Times New Roman"/>
-          <w:sz w:val="28"/>
-          <w:szCs w:val="28"/>
-        </w:rPr>
-        <w:t>và</w:t>
-      </w:r>
-      <w:proofErr w:type="spellEnd"/>
-      <w:r>
-        <w:rPr>
-          <w:rFonts w:ascii="Times New Roman" w:hAnsi="Times New Roman" w:cs="Times New Roman"/>
-          <w:sz w:val="28"/>
-          <w:szCs w:val="28"/>
-        </w:rPr>
-        <w:t xml:space="preserve"> </w:t>
-      </w:r>
-      <w:proofErr w:type="spellStart"/>
-      <w:r>
-        <w:rPr>
-          <w:rFonts w:ascii="Times New Roman" w:hAnsi="Times New Roman" w:cs="Times New Roman"/>
-          <w:sz w:val="28"/>
-          <w:szCs w:val="28"/>
-        </w:rPr>
-        <w:t>chuyên</w:t>
-      </w:r>
-      <w:proofErr w:type="spellEnd"/>
-      <w:r>
-        <w:rPr>
-          <w:rFonts w:ascii="Times New Roman" w:hAnsi="Times New Roman" w:cs="Times New Roman"/>
-          <w:sz w:val="28"/>
-          <w:szCs w:val="28"/>
-        </w:rPr>
-        <w:t xml:space="preserve"> </w:t>
-      </w:r>
-      <w:proofErr w:type="spellStart"/>
-      <w:r>
-        <w:rPr>
-          <w:rFonts w:ascii="Times New Roman" w:hAnsi="Times New Roman" w:cs="Times New Roman"/>
-          <w:sz w:val="28"/>
-          <w:szCs w:val="28"/>
-        </w:rPr>
-        <w:t>nghiệp</w:t>
-      </w:r>
-      <w:proofErr w:type="spellEnd"/>
-      <w:r>
-        <w:rPr>
-          <w:rFonts w:ascii="Times New Roman" w:hAnsi="Times New Roman" w:cs="Times New Roman"/>
-          <w:sz w:val="28"/>
-          <w:szCs w:val="28"/>
-        </w:rPr>
-        <w:t xml:space="preserve">, </w:t>
-      </w:r>
-      <w:proofErr w:type="spellStart"/>
-      <w:r>
-        <w:rPr>
-          <w:rFonts w:ascii="Times New Roman" w:hAnsi="Times New Roman" w:cs="Times New Roman"/>
-          <w:sz w:val="28"/>
-          <w:szCs w:val="28"/>
-        </w:rPr>
-        <w:t>cần</w:t>
-      </w:r>
-      <w:proofErr w:type="spellEnd"/>
-      <w:r>
-        <w:rPr>
-          <w:rFonts w:ascii="Times New Roman" w:hAnsi="Times New Roman" w:cs="Times New Roman"/>
-          <w:sz w:val="28"/>
-          <w:szCs w:val="28"/>
-        </w:rPr>
-        <w:t xml:space="preserve"> </w:t>
-      </w:r>
-      <w:proofErr w:type="spellStart"/>
-      <w:r>
-        <w:rPr>
-          <w:rFonts w:ascii="Times New Roman" w:hAnsi="Times New Roman" w:cs="Times New Roman"/>
-          <w:sz w:val="28"/>
-          <w:szCs w:val="28"/>
-        </w:rPr>
-        <w:t>có</w:t>
-      </w:r>
-      <w:proofErr w:type="spellEnd"/>
-      <w:r>
-        <w:rPr>
-          <w:rFonts w:ascii="Times New Roman" w:hAnsi="Times New Roman" w:cs="Times New Roman"/>
-          <w:sz w:val="28"/>
-          <w:szCs w:val="28"/>
-        </w:rPr>
-        <w:t xml:space="preserve"> </w:t>
-      </w:r>
-      <w:proofErr w:type="spellStart"/>
-      <w:r>
-        <w:rPr>
-          <w:rFonts w:ascii="Times New Roman" w:hAnsi="Times New Roman" w:cs="Times New Roman"/>
-          <w:sz w:val="28"/>
-          <w:szCs w:val="28"/>
-        </w:rPr>
-        <w:t>nhiều</w:t>
-      </w:r>
-      <w:proofErr w:type="spellEnd"/>
-      <w:r>
-        <w:rPr>
-          <w:rFonts w:ascii="Times New Roman" w:hAnsi="Times New Roman" w:cs="Times New Roman"/>
-          <w:sz w:val="28"/>
-          <w:szCs w:val="28"/>
-        </w:rPr>
-        <w:t xml:space="preserve"> </w:t>
-      </w:r>
-      <w:proofErr w:type="spellStart"/>
-      <w:r>
-        <w:rPr>
-          <w:rFonts w:ascii="Times New Roman" w:hAnsi="Times New Roman" w:cs="Times New Roman"/>
-          <w:sz w:val="28"/>
-          <w:szCs w:val="28"/>
-        </w:rPr>
-        <w:t>yêu</w:t>
-      </w:r>
-      <w:proofErr w:type="spellEnd"/>
-      <w:r>
-        <w:rPr>
-          <w:rFonts w:ascii="Times New Roman" w:hAnsi="Times New Roman" w:cs="Times New Roman"/>
-          <w:sz w:val="28"/>
-          <w:szCs w:val="28"/>
-        </w:rPr>
-        <w:t xml:space="preserve"> </w:t>
-      </w:r>
-      <w:proofErr w:type="spellStart"/>
-      <w:r>
-        <w:rPr>
-          <w:rFonts w:ascii="Times New Roman" w:hAnsi="Times New Roman" w:cs="Times New Roman"/>
-          <w:sz w:val="28"/>
-          <w:szCs w:val="28"/>
-        </w:rPr>
-        <w:t>cầu</w:t>
-      </w:r>
-      <w:proofErr w:type="spellEnd"/>
-      <w:r>
-        <w:rPr>
-          <w:rFonts w:ascii="Times New Roman" w:hAnsi="Times New Roman" w:cs="Times New Roman"/>
-          <w:sz w:val="28"/>
-          <w:szCs w:val="28"/>
-        </w:rPr>
-        <w:t xml:space="preserve"> </w:t>
-      </w:r>
-      <w:proofErr w:type="spellStart"/>
-      <w:r>
-        <w:rPr>
-          <w:rFonts w:ascii="Times New Roman" w:hAnsi="Times New Roman" w:cs="Times New Roman"/>
-          <w:sz w:val="28"/>
-          <w:szCs w:val="28"/>
-        </w:rPr>
-        <w:t>và</w:t>
-      </w:r>
-      <w:proofErr w:type="spellEnd"/>
-      <w:r>
-        <w:rPr>
-          <w:rFonts w:ascii="Times New Roman" w:hAnsi="Times New Roman" w:cs="Times New Roman"/>
-          <w:sz w:val="28"/>
-          <w:szCs w:val="28"/>
-        </w:rPr>
-        <w:t xml:space="preserve"> </w:t>
-      </w:r>
-      <w:proofErr w:type="spellStart"/>
-      <w:r>
-        <w:rPr>
-          <w:rFonts w:ascii="Times New Roman" w:hAnsi="Times New Roman" w:cs="Times New Roman"/>
-          <w:sz w:val="28"/>
-          <w:szCs w:val="28"/>
-        </w:rPr>
-        <w:t>chức</w:t>
-      </w:r>
-      <w:proofErr w:type="spellEnd"/>
-      <w:r>
-        <w:rPr>
-          <w:rFonts w:ascii="Times New Roman" w:hAnsi="Times New Roman" w:cs="Times New Roman"/>
-          <w:sz w:val="28"/>
-          <w:szCs w:val="28"/>
-        </w:rPr>
-        <w:t xml:space="preserve"> </w:t>
-      </w:r>
-      <w:proofErr w:type="spellStart"/>
-      <w:r>
-        <w:rPr>
-          <w:rFonts w:ascii="Times New Roman" w:hAnsi="Times New Roman" w:cs="Times New Roman"/>
-          <w:sz w:val="28"/>
-          <w:szCs w:val="28"/>
-        </w:rPr>
-        <w:t>năng</w:t>
-      </w:r>
-      <w:proofErr w:type="spellEnd"/>
-      <w:r>
-        <w:rPr>
-          <w:rFonts w:ascii="Times New Roman" w:hAnsi="Times New Roman" w:cs="Times New Roman"/>
-          <w:sz w:val="28"/>
-          <w:szCs w:val="28"/>
-        </w:rPr>
-        <w:t xml:space="preserve"> </w:t>
-      </w:r>
-      <w:proofErr w:type="spellStart"/>
-      <w:r>
-        <w:rPr>
-          <w:rFonts w:ascii="Times New Roman" w:hAnsi="Times New Roman" w:cs="Times New Roman"/>
-          <w:sz w:val="28"/>
-          <w:szCs w:val="28"/>
-        </w:rPr>
-        <w:t>khác</w:t>
-      </w:r>
-      <w:proofErr w:type="spellEnd"/>
-      <w:r>
-        <w:rPr>
-          <w:rFonts w:ascii="Times New Roman" w:hAnsi="Times New Roman" w:cs="Times New Roman"/>
-          <w:sz w:val="28"/>
-          <w:szCs w:val="28"/>
-        </w:rPr>
-        <w:t xml:space="preserve"> </w:t>
-      </w:r>
-      <w:proofErr w:type="spellStart"/>
-      <w:r>
-        <w:rPr>
-          <w:rFonts w:ascii="Times New Roman" w:hAnsi="Times New Roman" w:cs="Times New Roman"/>
-          <w:sz w:val="28"/>
-          <w:szCs w:val="28"/>
-        </w:rPr>
-        <w:t>như</w:t>
-      </w:r>
-      <w:proofErr w:type="spellEnd"/>
-      <w:r>
-        <w:rPr>
-          <w:rFonts w:ascii="Times New Roman" w:hAnsi="Times New Roman" w:cs="Times New Roman"/>
-          <w:sz w:val="28"/>
-          <w:szCs w:val="28"/>
-        </w:rPr>
-        <w:t xml:space="preserve"> </w:t>
-      </w:r>
-      <w:proofErr w:type="spellStart"/>
-      <w:r>
-        <w:rPr>
-          <w:rFonts w:ascii="Times New Roman" w:hAnsi="Times New Roman" w:cs="Times New Roman"/>
-          <w:sz w:val="28"/>
-          <w:szCs w:val="28"/>
-        </w:rPr>
-        <w:t>chức</w:t>
-      </w:r>
-      <w:proofErr w:type="spellEnd"/>
-      <w:r>
-        <w:rPr>
-          <w:rFonts w:ascii="Times New Roman" w:hAnsi="Times New Roman" w:cs="Times New Roman"/>
-          <w:sz w:val="28"/>
-          <w:szCs w:val="28"/>
-        </w:rPr>
-        <w:t xml:space="preserve"> </w:t>
-      </w:r>
-      <w:proofErr w:type="spellStart"/>
-      <w:r>
-        <w:rPr>
-          <w:rFonts w:ascii="Times New Roman" w:hAnsi="Times New Roman" w:cs="Times New Roman"/>
-          <w:sz w:val="28"/>
-          <w:szCs w:val="28"/>
-        </w:rPr>
-        <w:t>năng</w:t>
-      </w:r>
-      <w:proofErr w:type="spellEnd"/>
-      <w:r>
-        <w:rPr>
-          <w:rFonts w:ascii="Times New Roman" w:hAnsi="Times New Roman" w:cs="Times New Roman"/>
-          <w:sz w:val="28"/>
-          <w:szCs w:val="28"/>
-        </w:rPr>
-        <w:t xml:space="preserve"> </w:t>
-      </w:r>
-      <w:proofErr w:type="spellStart"/>
-      <w:r>
-        <w:rPr>
-          <w:rFonts w:ascii="Times New Roman" w:hAnsi="Times New Roman" w:cs="Times New Roman"/>
-          <w:sz w:val="28"/>
-          <w:szCs w:val="28"/>
-        </w:rPr>
-        <w:t>đánh</w:t>
-      </w:r>
-      <w:proofErr w:type="spellEnd"/>
-      <w:r>
-        <w:rPr>
-          <w:rFonts w:ascii="Times New Roman" w:hAnsi="Times New Roman" w:cs="Times New Roman"/>
-          <w:sz w:val="28"/>
-          <w:szCs w:val="28"/>
-        </w:rPr>
-        <w:t xml:space="preserve"> </w:t>
-      </w:r>
-      <w:proofErr w:type="spellStart"/>
-      <w:r>
-        <w:rPr>
-          <w:rFonts w:ascii="Times New Roman" w:hAnsi="Times New Roman" w:cs="Times New Roman"/>
-          <w:sz w:val="28"/>
-          <w:szCs w:val="28"/>
-        </w:rPr>
-        <w:t>giá</w:t>
-      </w:r>
-      <w:proofErr w:type="spellEnd"/>
-      <w:r>
-        <w:rPr>
-          <w:rFonts w:ascii="Times New Roman" w:hAnsi="Times New Roman" w:cs="Times New Roman"/>
-          <w:sz w:val="28"/>
-          <w:szCs w:val="28"/>
-        </w:rPr>
-        <w:t xml:space="preserve"> </w:t>
-      </w:r>
-      <w:proofErr w:type="spellStart"/>
-      <w:r>
-        <w:rPr>
-          <w:rFonts w:ascii="Times New Roman" w:hAnsi="Times New Roman" w:cs="Times New Roman"/>
-          <w:sz w:val="28"/>
-          <w:szCs w:val="28"/>
-        </w:rPr>
-        <w:t>sản</w:t>
-      </w:r>
-      <w:proofErr w:type="spellEnd"/>
-      <w:r>
-        <w:rPr>
-          <w:rFonts w:ascii="Times New Roman" w:hAnsi="Times New Roman" w:cs="Times New Roman"/>
-          <w:sz w:val="28"/>
-          <w:szCs w:val="28"/>
-        </w:rPr>
-        <w:t xml:space="preserve"> </w:t>
-      </w:r>
-      <w:proofErr w:type="spellStart"/>
-      <w:r>
-        <w:rPr>
-          <w:rFonts w:ascii="Times New Roman" w:hAnsi="Times New Roman" w:cs="Times New Roman"/>
-          <w:sz w:val="28"/>
-          <w:szCs w:val="28"/>
-        </w:rPr>
-        <w:t>phẩm</w:t>
-      </w:r>
-      <w:proofErr w:type="spellEnd"/>
-      <w:r>
-        <w:rPr>
-          <w:rFonts w:ascii="Times New Roman" w:hAnsi="Times New Roman" w:cs="Times New Roman"/>
-          <w:sz w:val="28"/>
-          <w:szCs w:val="28"/>
-        </w:rPr>
-        <w:t xml:space="preserve">, </w:t>
-      </w:r>
-      <w:proofErr w:type="spellStart"/>
-      <w:r>
-        <w:rPr>
-          <w:rFonts w:ascii="Times New Roman" w:hAnsi="Times New Roman" w:cs="Times New Roman"/>
-          <w:sz w:val="28"/>
-          <w:szCs w:val="28"/>
-        </w:rPr>
-        <w:t>tính</w:t>
-      </w:r>
-      <w:proofErr w:type="spellEnd"/>
-      <w:r>
-        <w:rPr>
-          <w:rFonts w:ascii="Times New Roman" w:hAnsi="Times New Roman" w:cs="Times New Roman"/>
-          <w:sz w:val="28"/>
-          <w:szCs w:val="28"/>
-        </w:rPr>
-        <w:t xml:space="preserve"> </w:t>
-      </w:r>
-      <w:proofErr w:type="spellStart"/>
-      <w:r>
-        <w:rPr>
-          <w:rFonts w:ascii="Times New Roman" w:hAnsi="Times New Roman" w:cs="Times New Roman"/>
-          <w:sz w:val="28"/>
-          <w:szCs w:val="28"/>
-        </w:rPr>
-        <w:t>năng</w:t>
-      </w:r>
-      <w:proofErr w:type="spellEnd"/>
-      <w:r>
-        <w:rPr>
-          <w:rFonts w:ascii="Times New Roman" w:hAnsi="Times New Roman" w:cs="Times New Roman"/>
-          <w:sz w:val="28"/>
-          <w:szCs w:val="28"/>
-        </w:rPr>
-        <w:t xml:space="preserve"> </w:t>
-      </w:r>
-      <w:proofErr w:type="spellStart"/>
-      <w:r>
-        <w:rPr>
-          <w:rFonts w:ascii="Times New Roman" w:hAnsi="Times New Roman" w:cs="Times New Roman"/>
-          <w:sz w:val="28"/>
-          <w:szCs w:val="28"/>
-        </w:rPr>
-        <w:t>giảm</w:t>
-      </w:r>
-      <w:proofErr w:type="spellEnd"/>
-      <w:r>
-        <w:rPr>
-          <w:rFonts w:ascii="Times New Roman" w:hAnsi="Times New Roman" w:cs="Times New Roman"/>
-          <w:sz w:val="28"/>
-          <w:szCs w:val="28"/>
-        </w:rPr>
-        <w:t xml:space="preserve"> </w:t>
-      </w:r>
-      <w:proofErr w:type="spellStart"/>
-      <w:r>
-        <w:rPr>
-          <w:rFonts w:ascii="Times New Roman" w:hAnsi="Times New Roman" w:cs="Times New Roman"/>
-          <w:sz w:val="28"/>
-          <w:szCs w:val="28"/>
-        </w:rPr>
-        <w:t>giá</w:t>
-      </w:r>
-      <w:proofErr w:type="spellEnd"/>
-      <w:r>
-        <w:rPr>
-          <w:rFonts w:ascii="Times New Roman" w:hAnsi="Times New Roman" w:cs="Times New Roman"/>
-          <w:sz w:val="28"/>
-          <w:szCs w:val="28"/>
-        </w:rPr>
-        <w:t xml:space="preserve">, </w:t>
-      </w:r>
-      <w:proofErr w:type="spellStart"/>
-      <w:r>
-        <w:rPr>
-          <w:rFonts w:ascii="Times New Roman" w:hAnsi="Times New Roman" w:cs="Times New Roman"/>
-          <w:sz w:val="28"/>
-          <w:szCs w:val="28"/>
-        </w:rPr>
-        <w:t>tính</w:t>
-      </w:r>
-      <w:proofErr w:type="spellEnd"/>
-      <w:r>
-        <w:rPr>
-          <w:rFonts w:ascii="Times New Roman" w:hAnsi="Times New Roman" w:cs="Times New Roman"/>
-          <w:sz w:val="28"/>
-          <w:szCs w:val="28"/>
-        </w:rPr>
-        <w:t xml:space="preserve"> </w:t>
-      </w:r>
-      <w:proofErr w:type="spellStart"/>
-      <w:r>
-        <w:rPr>
-          <w:rFonts w:ascii="Times New Roman" w:hAnsi="Times New Roman" w:cs="Times New Roman"/>
-          <w:sz w:val="28"/>
-          <w:szCs w:val="28"/>
-        </w:rPr>
-        <w:t>năng</w:t>
-      </w:r>
-      <w:proofErr w:type="spellEnd"/>
-      <w:r>
-        <w:rPr>
-          <w:rFonts w:ascii="Times New Roman" w:hAnsi="Times New Roman" w:cs="Times New Roman"/>
-          <w:sz w:val="28"/>
-          <w:szCs w:val="28"/>
-        </w:rPr>
-        <w:t xml:space="preserve"> </w:t>
-      </w:r>
-      <w:proofErr w:type="spellStart"/>
-      <w:r>
-        <w:rPr>
-          <w:rFonts w:ascii="Times New Roman" w:hAnsi="Times New Roman" w:cs="Times New Roman"/>
-          <w:sz w:val="28"/>
-          <w:szCs w:val="28"/>
-        </w:rPr>
-        <w:t>vận</w:t>
-      </w:r>
-      <w:proofErr w:type="spellEnd"/>
-      <w:r>
-        <w:rPr>
-          <w:rFonts w:ascii="Times New Roman" w:hAnsi="Times New Roman" w:cs="Times New Roman"/>
-          <w:sz w:val="28"/>
-          <w:szCs w:val="28"/>
-        </w:rPr>
-        <w:t xml:space="preserve"> </w:t>
-      </w:r>
-      <w:proofErr w:type="spellStart"/>
-      <w:r>
-        <w:rPr>
-          <w:rFonts w:ascii="Times New Roman" w:hAnsi="Times New Roman" w:cs="Times New Roman"/>
-          <w:sz w:val="28"/>
-          <w:szCs w:val="28"/>
-        </w:rPr>
-        <w:t>chuyển</w:t>
-      </w:r>
-      <w:proofErr w:type="spellEnd"/>
-      <w:r>
-        <w:rPr>
-          <w:rFonts w:ascii="Times New Roman" w:hAnsi="Times New Roman" w:cs="Times New Roman"/>
-          <w:sz w:val="28"/>
-          <w:szCs w:val="28"/>
-        </w:rPr>
-        <w:t xml:space="preserve"> </w:t>
-      </w:r>
-      <w:proofErr w:type="spellStart"/>
-      <w:r>
-        <w:rPr>
-          <w:rFonts w:ascii="Times New Roman" w:hAnsi="Times New Roman" w:cs="Times New Roman"/>
-          <w:sz w:val="28"/>
-          <w:szCs w:val="28"/>
-        </w:rPr>
-        <w:t>và</w:t>
-      </w:r>
-      <w:proofErr w:type="spellEnd"/>
-      <w:r>
-        <w:rPr>
-          <w:rFonts w:ascii="Times New Roman" w:hAnsi="Times New Roman" w:cs="Times New Roman"/>
-          <w:sz w:val="28"/>
-          <w:szCs w:val="28"/>
-        </w:rPr>
-        <w:t xml:space="preserve"> </w:t>
-      </w:r>
-      <w:proofErr w:type="spellStart"/>
-      <w:r>
-        <w:rPr>
-          <w:rFonts w:ascii="Times New Roman" w:hAnsi="Times New Roman" w:cs="Times New Roman"/>
-          <w:sz w:val="28"/>
-          <w:szCs w:val="28"/>
-        </w:rPr>
-        <w:t>giao</w:t>
-      </w:r>
-      <w:proofErr w:type="spellEnd"/>
-      <w:r>
-        <w:rPr>
-          <w:rFonts w:ascii="Times New Roman" w:hAnsi="Times New Roman" w:cs="Times New Roman"/>
-          <w:sz w:val="28"/>
-          <w:szCs w:val="28"/>
-        </w:rPr>
-        <w:t xml:space="preserve"> </w:t>
-      </w:r>
-      <w:proofErr w:type="spellStart"/>
-      <w:r>
-        <w:rPr>
-          <w:rFonts w:ascii="Times New Roman" w:hAnsi="Times New Roman" w:cs="Times New Roman"/>
-          <w:sz w:val="28"/>
-          <w:szCs w:val="28"/>
-        </w:rPr>
-        <w:t>hàng</w:t>
-      </w:r>
-      <w:proofErr w:type="spellEnd"/>
-      <w:r>
-        <w:rPr>
-          <w:rFonts w:ascii="Times New Roman" w:hAnsi="Times New Roman" w:cs="Times New Roman"/>
-          <w:sz w:val="28"/>
-          <w:szCs w:val="28"/>
-        </w:rPr>
-        <w:t xml:space="preserve">, </w:t>
-      </w:r>
-      <w:proofErr w:type="spellStart"/>
-      <w:r>
-        <w:rPr>
-          <w:rFonts w:ascii="Times New Roman" w:hAnsi="Times New Roman" w:cs="Times New Roman"/>
-          <w:sz w:val="28"/>
-          <w:szCs w:val="28"/>
-        </w:rPr>
-        <w:t>tính</w:t>
-      </w:r>
-      <w:proofErr w:type="spellEnd"/>
-      <w:r>
-        <w:rPr>
-          <w:rFonts w:ascii="Times New Roman" w:hAnsi="Times New Roman" w:cs="Times New Roman"/>
-          <w:sz w:val="28"/>
-          <w:szCs w:val="28"/>
-        </w:rPr>
-        <w:t xml:space="preserve"> </w:t>
-      </w:r>
-      <w:proofErr w:type="spellStart"/>
-      <w:r>
-        <w:rPr>
-          <w:rFonts w:ascii="Times New Roman" w:hAnsi="Times New Roman" w:cs="Times New Roman"/>
-          <w:sz w:val="28"/>
-          <w:szCs w:val="28"/>
-        </w:rPr>
-        <w:t>năng</w:t>
-      </w:r>
-      <w:proofErr w:type="spellEnd"/>
-      <w:r>
-        <w:rPr>
-          <w:rFonts w:ascii="Times New Roman" w:hAnsi="Times New Roman" w:cs="Times New Roman"/>
-          <w:sz w:val="28"/>
-          <w:szCs w:val="28"/>
-        </w:rPr>
-        <w:t xml:space="preserve"> chia </w:t>
-      </w:r>
-      <w:proofErr w:type="spellStart"/>
-      <w:r>
-        <w:rPr>
-          <w:rFonts w:ascii="Times New Roman" w:hAnsi="Times New Roman" w:cs="Times New Roman"/>
-          <w:sz w:val="28"/>
-          <w:szCs w:val="28"/>
-        </w:rPr>
-        <w:t>sẻ</w:t>
-      </w:r>
-      <w:proofErr w:type="spellEnd"/>
-      <w:r>
-        <w:rPr>
-          <w:rFonts w:ascii="Times New Roman" w:hAnsi="Times New Roman" w:cs="Times New Roman"/>
-          <w:sz w:val="28"/>
-          <w:szCs w:val="28"/>
-        </w:rPr>
-        <w:t xml:space="preserve"> </w:t>
-      </w:r>
-      <w:proofErr w:type="spellStart"/>
-      <w:r>
-        <w:rPr>
-          <w:rFonts w:ascii="Times New Roman" w:hAnsi="Times New Roman" w:cs="Times New Roman"/>
-          <w:sz w:val="28"/>
-          <w:szCs w:val="28"/>
-        </w:rPr>
-        <w:t>sản</w:t>
-      </w:r>
-      <w:proofErr w:type="spellEnd"/>
-      <w:r>
-        <w:rPr>
-          <w:rFonts w:ascii="Times New Roman" w:hAnsi="Times New Roman" w:cs="Times New Roman"/>
-          <w:sz w:val="28"/>
-          <w:szCs w:val="28"/>
-        </w:rPr>
-        <w:t xml:space="preserve"> </w:t>
-      </w:r>
-      <w:proofErr w:type="spellStart"/>
-      <w:r>
-        <w:rPr>
-          <w:rFonts w:ascii="Times New Roman" w:hAnsi="Times New Roman" w:cs="Times New Roman"/>
-          <w:sz w:val="28"/>
-          <w:szCs w:val="28"/>
-        </w:rPr>
-        <w:t>phẩm</w:t>
-      </w:r>
-      <w:proofErr w:type="spellEnd"/>
-      <w:r>
-        <w:rPr>
-          <w:rFonts w:ascii="Times New Roman" w:hAnsi="Times New Roman" w:cs="Times New Roman"/>
-          <w:sz w:val="28"/>
-          <w:szCs w:val="28"/>
-        </w:rPr>
-        <w:t xml:space="preserve"> </w:t>
-      </w:r>
-      <w:proofErr w:type="spellStart"/>
-      <w:r>
-        <w:rPr>
-          <w:rFonts w:ascii="Times New Roman" w:hAnsi="Times New Roman" w:cs="Times New Roman"/>
-          <w:sz w:val="28"/>
-          <w:szCs w:val="28"/>
-        </w:rPr>
-        <w:t>trên</w:t>
-      </w:r>
-      <w:proofErr w:type="spellEnd"/>
-      <w:r>
-        <w:rPr>
-          <w:rFonts w:ascii="Times New Roman" w:hAnsi="Times New Roman" w:cs="Times New Roman"/>
-          <w:sz w:val="28"/>
-          <w:szCs w:val="28"/>
-        </w:rPr>
-        <w:t xml:space="preserve"> </w:t>
-      </w:r>
-      <w:proofErr w:type="spellStart"/>
-      <w:r>
-        <w:rPr>
-          <w:rFonts w:ascii="Times New Roman" w:hAnsi="Times New Roman" w:cs="Times New Roman"/>
-          <w:sz w:val="28"/>
-          <w:szCs w:val="28"/>
-        </w:rPr>
-        <w:t>mạng</w:t>
-      </w:r>
-      <w:proofErr w:type="spellEnd"/>
-      <w:r>
-        <w:rPr>
-          <w:rFonts w:ascii="Times New Roman" w:hAnsi="Times New Roman" w:cs="Times New Roman"/>
-          <w:sz w:val="28"/>
-          <w:szCs w:val="28"/>
-        </w:rPr>
-        <w:t xml:space="preserve"> </w:t>
-      </w:r>
-      <w:proofErr w:type="spellStart"/>
-      <w:r>
-        <w:rPr>
-          <w:rFonts w:ascii="Times New Roman" w:hAnsi="Times New Roman" w:cs="Times New Roman"/>
-          <w:sz w:val="28"/>
-          <w:szCs w:val="28"/>
-        </w:rPr>
-        <w:t>xã</w:t>
-      </w:r>
-      <w:proofErr w:type="spellEnd"/>
-      <w:r>
-        <w:rPr>
-          <w:rFonts w:ascii="Times New Roman" w:hAnsi="Times New Roman" w:cs="Times New Roman"/>
-          <w:sz w:val="28"/>
-          <w:szCs w:val="28"/>
-        </w:rPr>
-        <w:t xml:space="preserve"> </w:t>
-      </w:r>
-      <w:proofErr w:type="spellStart"/>
-      <w:r>
-        <w:rPr>
-          <w:rFonts w:ascii="Times New Roman" w:hAnsi="Times New Roman" w:cs="Times New Roman"/>
-          <w:sz w:val="28"/>
-          <w:szCs w:val="28"/>
-        </w:rPr>
-        <w:t>hội</w:t>
-      </w:r>
-      <w:proofErr w:type="spellEnd"/>
-      <w:r>
-        <w:rPr>
-          <w:rFonts w:ascii="Times New Roman" w:hAnsi="Times New Roman" w:cs="Times New Roman"/>
-          <w:sz w:val="28"/>
-          <w:szCs w:val="28"/>
-        </w:rPr>
-        <w:t xml:space="preserve"> </w:t>
-      </w:r>
-      <w:proofErr w:type="spellStart"/>
-      <w:r>
-        <w:rPr>
-          <w:rFonts w:ascii="Times New Roman" w:hAnsi="Times New Roman" w:cs="Times New Roman"/>
-          <w:sz w:val="28"/>
-          <w:szCs w:val="28"/>
-        </w:rPr>
-        <w:t>và</w:t>
-      </w:r>
-      <w:proofErr w:type="spellEnd"/>
-      <w:r>
-        <w:rPr>
-          <w:rFonts w:ascii="Times New Roman" w:hAnsi="Times New Roman" w:cs="Times New Roman"/>
-          <w:sz w:val="28"/>
-          <w:szCs w:val="28"/>
-        </w:rPr>
-        <w:t xml:space="preserve"> </w:t>
-      </w:r>
-      <w:proofErr w:type="spellStart"/>
-      <w:r>
-        <w:rPr>
-          <w:rFonts w:ascii="Times New Roman" w:hAnsi="Times New Roman" w:cs="Times New Roman"/>
-          <w:sz w:val="28"/>
-          <w:szCs w:val="28"/>
-        </w:rPr>
-        <w:t>nhiều</w:t>
-      </w:r>
-      <w:proofErr w:type="spellEnd"/>
-      <w:r>
-        <w:rPr>
-          <w:rFonts w:ascii="Times New Roman" w:hAnsi="Times New Roman" w:cs="Times New Roman"/>
-          <w:sz w:val="28"/>
-          <w:szCs w:val="28"/>
-        </w:rPr>
-        <w:t xml:space="preserve"> </w:t>
-      </w:r>
-      <w:proofErr w:type="spellStart"/>
-      <w:r>
-        <w:rPr>
-          <w:rFonts w:ascii="Times New Roman" w:hAnsi="Times New Roman" w:cs="Times New Roman"/>
-          <w:sz w:val="28"/>
-          <w:szCs w:val="28"/>
-        </w:rPr>
-        <w:t>hơn</w:t>
-      </w:r>
-      <w:proofErr w:type="spellEnd"/>
-      <w:r>
-        <w:rPr>
-          <w:rFonts w:ascii="Times New Roman" w:hAnsi="Times New Roman" w:cs="Times New Roman"/>
-          <w:sz w:val="28"/>
-          <w:szCs w:val="28"/>
-        </w:rPr>
-        <w:t xml:space="preserve"> </w:t>
-      </w:r>
-      <w:proofErr w:type="spellStart"/>
-      <w:r>
-        <w:rPr>
-          <w:rFonts w:ascii="Times New Roman" w:hAnsi="Times New Roman" w:cs="Times New Roman"/>
-          <w:sz w:val="28"/>
-          <w:szCs w:val="28"/>
-        </w:rPr>
-        <w:t>nữa</w:t>
-      </w:r>
-      <w:proofErr w:type="spellEnd"/>
-      <w:r>
-        <w:rPr>
-          <w:rFonts w:ascii="Times New Roman" w:hAnsi="Times New Roman" w:cs="Times New Roman"/>
-          <w:sz w:val="28"/>
-          <w:szCs w:val="28"/>
-        </w:rPr>
-        <w:t>.</w:t>
       </w:r>
     </w:p>
     <w:sectPr>

</xml_diff>